<commit_message>
made changes in the Introduction_to_mode document
Added the result of state space analysis of SISO linearized bergman model.
</commit_message>
<xml_diff>
--- a/Introduction to the Model.docx
+++ b/Introduction to the Model.docx
@@ -8220,7 +8220,7 @@
           <v:shape id="_x0000_i1025" type="#_x0000_t75" style="width:9.15pt;height:13.95pt" o:ole="">
             <v:imagedata r:id="rId12" o:title=""/>
           </v:shape>
-          <o:OLEObject Type="Embed" ProgID="Equation.DSMT4" ShapeID="_x0000_i1025" DrawAspect="Content" ObjectID="_1573398857" r:id="rId13"/>
+          <o:OLEObject Type="Embed" ProgID="Equation.DSMT4" ShapeID="_x0000_i1025" DrawAspect="Content" ObjectID="_1573842563" r:id="rId13"/>
         </w:object>
       </w:r>
       <w:r>
@@ -8242,7 +8242,7 @@
           <v:shape id="_x0000_i1026" type="#_x0000_t75" style="width:224.05pt;height:123.05pt" o:ole="">
             <v:imagedata r:id="rId14" o:title=""/>
           </v:shape>
-          <o:OLEObject Type="Embed" ProgID="Equation.DSMT4" ShapeID="_x0000_i1026" DrawAspect="Content" ObjectID="_1573398858" r:id="rId15"/>
+          <o:OLEObject Type="Embed" ProgID="Equation.DSMT4" ShapeID="_x0000_i1026" DrawAspect="Content" ObjectID="_1573842564" r:id="rId15"/>
         </w:object>
       </w:r>
       <w:r>
@@ -8253,7 +8253,7 @@
           <v:shape id="_x0000_i1027" type="#_x0000_t75" style="width:8.05pt;height:10.75pt" o:ole="">
             <v:imagedata r:id="rId16" o:title=""/>
           </v:shape>
-          <o:OLEObject Type="Embed" ProgID="Equation.DSMT4" ShapeID="_x0000_i1027" DrawAspect="Content" ObjectID="_1573398859" r:id="rId17"/>
+          <o:OLEObject Type="Embed" ProgID="Equation.DSMT4" ShapeID="_x0000_i1027" DrawAspect="Content" ObjectID="_1573842565" r:id="rId17"/>
         </w:object>
       </w:r>
       <w:r>
@@ -8280,7 +8280,7 @@
           <v:shape id="_x0000_i1028" type="#_x0000_t75" style="width:148.85pt;height:111.75pt" o:ole="">
             <v:imagedata r:id="rId18" o:title=""/>
           </v:shape>
-          <o:OLEObject Type="Embed" ProgID="Equation.DSMT4" ShapeID="_x0000_i1028" DrawAspect="Content" ObjectID="_1573398860" r:id="rId19"/>
+          <o:OLEObject Type="Embed" ProgID="Equation.DSMT4" ShapeID="_x0000_i1028" DrawAspect="Content" ObjectID="_1573842566" r:id="rId19"/>
         </w:object>
       </w:r>
     </w:p>
@@ -10368,7 +10368,7 @@
           <v:shape id="_x0000_i1029" type="#_x0000_t75" style="width:139.15pt;height:24.7pt" o:ole="">
             <v:imagedata r:id="rId21" o:title=""/>
           </v:shape>
-          <o:OLEObject Type="Embed" ProgID="Equation.DSMT4" ShapeID="_x0000_i1029" DrawAspect="Content" ObjectID="_1573398861" r:id="rId22"/>
+          <o:OLEObject Type="Embed" ProgID="Equation.DSMT4" ShapeID="_x0000_i1029" DrawAspect="Content" ObjectID="_1573842567" r:id="rId22"/>
         </w:object>
       </w:r>
     </w:p>
@@ -10707,7 +10707,7 @@
           <v:shape id="_x0000_i1030" type="#_x0000_t75" style="width:8.05pt;height:10.75pt" o:ole="">
             <v:imagedata r:id="rId24" o:title=""/>
           </v:shape>
-          <o:OLEObject Type="Embed" ProgID="Equation.DSMT4" ShapeID="_x0000_i1030" DrawAspect="Content" ObjectID="_1573398862" r:id="rId25"/>
+          <o:OLEObject Type="Embed" ProgID="Equation.DSMT4" ShapeID="_x0000_i1030" DrawAspect="Content" ObjectID="_1573842568" r:id="rId25"/>
         </w:object>
       </w:r>
       <w:r>
@@ -11016,8 +11016,11 @@
           <v:shape id="_x0000_i1031" type="#_x0000_t75" style="width:145.05pt;height:125.2pt" o:ole="">
             <v:imagedata r:id="rId26" o:title=""/>
           </v:shape>
-          <o:OLEObject Type="Embed" ProgID="Equation.DSMT4" ShapeID="_x0000_i1031" DrawAspect="Content" ObjectID="_1573398863" r:id="rId27"/>
+          <o:OLEObject Type="Embed" ProgID="Equation.DSMT4" ShapeID="_x0000_i1031" DrawAspect="Content" ObjectID="_1573842569" r:id="rId27"/>
         </w:object>
+      </w:r>
+      <w:r>
+        <w:t xml:space="preserve">                     </w:t>
       </w:r>
       <w:r>
         <w:rPr>
@@ -11027,95 +11030,387 @@
           <v:shape id="_x0000_i1032" type="#_x0000_t75" style="width:70.95pt;height:137pt" o:ole="">
             <v:imagedata r:id="rId28" o:title=""/>
           </v:shape>
-          <o:OLEObject Type="Embed" ProgID="Equation.DSMT4" ShapeID="_x0000_i1032" DrawAspect="Content" ObjectID="_1573398864" r:id="rId29"/>
+          <o:OLEObject Type="Embed" ProgID="Equation.DSMT4" ShapeID="_x0000_i1032" DrawAspect="Content" ObjectID="_1573842570" r:id="rId29"/>
         </w:object>
       </w:r>
-      <w:r>
-        <w:t xml:space="preserve">                     </w:t>
-      </w:r>
-      <w:r>
-        <w:rPr>
-          <w:position w:val="-132"/>
-        </w:rPr>
-        <w:object w:dxaOrig="1420" w:dyaOrig="2740">
-          <v:shape id="_x0000_i1033" type="#_x0000_t75" style="width:70.95pt;height:137pt" o:ole="">
+    </w:p>
+    <w:p>
+      <w:r>
+        <w:t xml:space="preserve">Where U(t) is the insulin input given from the controller or from outside. One has to keep in mind that this model is for the TIDM </w:t>
+      </w:r>
+      <w:r>
+        <w:t>as we can see from the insulin kinetics equation that no insulin is being produced by the body.</w:t>
+      </w:r>
+    </w:p>
+    <w:p>
+      <w:pPr>
+        <w:rPr>
+          <w:b/>
+        </w:rPr>
+      </w:pPr>
+      <w:r>
+        <w:t xml:space="preserve"> </w:t>
+      </w:r>
+      <w:r>
+        <w:rPr>
+          <w:b/>
+          <w:sz w:val="28"/>
+        </w:rPr>
+        <w:t>Controller Design</w:t>
+      </w:r>
+      <w:r>
+        <w:rPr>
+          <w:b/>
+        </w:rPr>
+        <w:t xml:space="preserve"> </w:t>
+      </w:r>
+      <w:r>
+        <w:rPr>
+          <w:b/>
+        </w:rPr>
+        <w:t xml:space="preserve">  </w:t>
+      </w:r>
+    </w:p>
+    <w:p>
+      <w:pPr>
+        <w:pStyle w:val="NoSpacing"/>
+      </w:pPr>
+      <w:r>
+        <w:t>For controller design, I have made use of PID controller, which takes error (G</w:t>
+      </w:r>
+      <w:r>
+        <w:rPr>
+          <w:vertAlign w:val="subscript"/>
+        </w:rPr>
+        <w:t>set</w:t>
+      </w:r>
+      <w:r>
+        <w:t xml:space="preserve"> - G</w:t>
+      </w:r>
+      <w:r>
+        <w:rPr>
+          <w:vertAlign w:val="subscript"/>
+        </w:rPr>
+        <w:t>measured</w:t>
+      </w:r>
+      <w:r>
+        <w:t>) as input and outputs the insulin to be injected into the body</w:t>
+      </w:r>
+      <w:r>
+        <w:t xml:space="preserve"> denoted by U(t) in the modified Bergman model</w:t>
+      </w:r>
+      <w:r>
+        <w:t>.</w:t>
+      </w:r>
+      <w:r>
+        <w:t xml:space="preserve"> For the tuning of the controller I have made use of Matlab.</w:t>
+      </w:r>
+    </w:p>
+    <w:p>
+      <w:r>
+        <w:rPr>
+          <w:position w:val="-42"/>
+        </w:rPr>
+        <w:object w:dxaOrig="1400" w:dyaOrig="720">
+          <v:shape id="_x0000_i1035" type="#_x0000_t75" style="width:69.85pt;height:36pt" o:ole="">
             <v:imagedata r:id="rId30" o:title=""/>
           </v:shape>
-          <o:OLEObject Type="Embed" ProgID="Equation.DSMT4" ShapeID="_x0000_i1033" DrawAspect="Content" ObjectID="_1573398865" r:id="rId31"/>
+          <o:OLEObject Type="Embed" ProgID="Equation.DSMT4" ShapeID="_x0000_i1035" DrawAspect="Content" ObjectID="_1573842571" r:id="rId31"/>
         </w:object>
       </w:r>
-    </w:p>
-    <w:p>
-      <w:r>
-        <w:t xml:space="preserve">Where U(t) is the insulin input given from the controller or from outside. One has to keep in mind that this model is for the TIDM </w:t>
-      </w:r>
-      <w:r>
-        <w:t>as we can see from the insulin kinetics equation that no insulin is being produced by the body.</w:t>
+      <w:r>
+        <w:t xml:space="preserve">                                           </w:t>
+      </w:r>
+      <w:r>
+        <w:rPr>
+          <w:position w:val="-48"/>
+        </w:rPr>
+        <w:object w:dxaOrig="1320" w:dyaOrig="1040">
+          <v:shape id="_x0000_i1036" type="#_x0000_t75" style="width:66.1pt;height:52.1pt" o:ole="">
+            <v:imagedata r:id="rId32" o:title=""/>
+          </v:shape>
+          <o:OLEObject Type="Embed" ProgID="Equation.DSMT4" ShapeID="_x0000_i1036" DrawAspect="Content" ObjectID="_1573842572" r:id="rId33"/>
+        </w:object>
+      </w:r>
+    </w:p>
+    <w:p>
+      <w:r>
+        <w:t>The transfer function is :</w:t>
+      </w:r>
+    </w:p>
+    <w:p>
+      <w:r>
+        <w:rPr>
+          <w:position w:val="-20"/>
+        </w:rPr>
+        <w:object w:dxaOrig="2680" w:dyaOrig="520">
+          <v:shape id="_x0000_i1037" type="#_x0000_t75" style="width:133.8pt;height:25.8pt" o:ole="">
+            <v:imagedata r:id="rId34" o:title=""/>
+          </v:shape>
+          <o:OLEObject Type="Embed" ProgID="Equation.DSMT4" ShapeID="_x0000_i1037" DrawAspect="Content" ObjectID="_1573842573" r:id="rId35"/>
+        </w:object>
+      </w:r>
+    </w:p>
+    <w:p>
+      <w:r>
+        <w:lastRenderedPageBreak/>
+        <w:t xml:space="preserve"> </w:t>
+      </w:r>
+      <w:r>
+        <w:t xml:space="preserve"> </w:t>
       </w:r>
     </w:p>
     <w:p>
       <w:pPr>
-        <w:rPr>
-          <w:b/>
-        </w:rPr>
-      </w:pPr>
-      <w:r>
-        <w:t xml:space="preserve"> </w:t>
-      </w:r>
-      <w:r>
         <w:rPr>
           <w:b/>
           <w:sz w:val="28"/>
         </w:rPr>
-        <w:t>Controller Design</w:t>
-      </w:r>
+      </w:pPr>
       <w:r>
         <w:rPr>
           <w:b/>
-        </w:rPr>
+          <w:sz w:val="28"/>
+        </w:rPr>
+        <w:t>Tuning Of PID controller</w:t>
+      </w:r>
+    </w:p>
+    <w:p>
+      <w:r>
+        <w:t>PID controller being a linear controller, for tuning will first require the linearization of model around the nominal point, I have rather linearized the model around the initial states [G0 X0 I0]. After linearization we obtain the matrices A,B,C and D as follows-</w:t>
+      </w:r>
+    </w:p>
+    <w:p>
+      <w:r>
+        <w:rPr>
+          <w:position w:val="-36"/>
+        </w:rPr>
+        <w:object w:dxaOrig="4080" w:dyaOrig="1400">
+          <v:shape id="_x0000_i1033" type="#_x0000_t75" style="width:204.2pt;height:69.85pt" o:ole="">
+            <v:imagedata r:id="rId36" o:title=""/>
+          </v:shape>
+          <o:OLEObject Type="Embed" ProgID="Equation.DSMT4" ShapeID="_x0000_i1033" DrawAspect="Content" ObjectID="_1573842574" r:id="rId37"/>
+        </w:object>
+      </w:r>
+    </w:p>
+    <w:p>
+      <w:r>
+        <w:t>It is important to note that disturbance D(t) is not included in the linearized model, otherwise it wouldn’t have been a disturbance. But the fact is that we need to somehow account for the fisher meal disturbance model because it provides certain information about the disturbance.</w:t>
+      </w:r>
+    </w:p>
+    <w:p>
+      <w:r>
+        <w:t>As we can see this is a SISO model, hence we w</w:t>
+      </w:r>
+      <w:r>
+        <w:t>ill get only one transfer function</w:t>
+      </w:r>
+      <w:r>
+        <w:t xml:space="preserve"> which can be evaluated using the ss2tf function in matlab. This gives us the transfer function of our modified bergman model</w:t>
+      </w:r>
+      <w:r>
         <w:t xml:space="preserve"> </w:t>
       </w:r>
       <w:r>
+        <w:t>(linearized)</w:t>
+      </w:r>
+      <w:r>
+        <w:t>.</w:t>
+      </w:r>
+    </w:p>
+    <w:p>
+      <w:r>
+        <w:t xml:space="preserve">G(s)  =  </w:t>
+      </w:r>
+      <w:r>
+        <w:rPr>
+          <w:position w:val="-20"/>
+        </w:rPr>
+        <w:object w:dxaOrig="2820" w:dyaOrig="499">
+          <v:shape id="_x0000_i1034" type="#_x0000_t75" style="width:140.8pt;height:24.7pt" o:ole="">
+            <v:imagedata r:id="rId38" o:title=""/>
+          </v:shape>
+          <o:OLEObject Type="Embed" ProgID="Equation.DSMT4" ShapeID="_x0000_i1034" DrawAspect="Content" ObjectID="_1573842575" r:id="rId39"/>
+        </w:object>
+      </w:r>
+      <w:r>
+        <w:t xml:space="preserve"> </w:t>
+      </w:r>
+    </w:p>
+    <w:p>
+      <w:r>
+        <w:t>Now to design the controller we first need to plot the bode plot</w:t>
+      </w:r>
+      <w:r>
+        <w:t xml:space="preserve"> and root locus to comment on the stability and</w:t>
+      </w:r>
+      <w:r>
+        <w:t xml:space="preserve"> the kind of controller or compensator to use.</w:t>
+      </w:r>
+    </w:p>
+    <w:p>
+      <w:pPr>
+        <w:pStyle w:val="NoSpacing"/>
+      </w:pPr>
+      <w:r>
+        <w:rPr>
+          <w:noProof/>
+        </w:rPr>
+        <w:drawing>
+          <wp:inline distT="0" distB="0" distL="0" distR="0">
+            <wp:extent cx="5731576" cy="3316406"/>
+            <wp:effectExtent l="19050" t="0" r="2474" b="0"/>
+            <wp:docPr id="21" name="Picture 21" descr="C:\Users\sameer\Desktop\Sameer\marginally stable.jpg"/>
+            <wp:cNvGraphicFramePr>
+              <a:graphicFrameLocks xmlns:a="http://schemas.openxmlformats.org/drawingml/2006/main" noChangeAspect="1"/>
+            </wp:cNvGraphicFramePr>
+            <a:graphic xmlns:a="http://schemas.openxmlformats.org/drawingml/2006/main">
+              <a:graphicData uri="http://schemas.openxmlformats.org/drawingml/2006/picture">
+                <pic:pic xmlns:pic="http://schemas.openxmlformats.org/drawingml/2006/picture">
+                  <pic:nvPicPr>
+                    <pic:cNvPr id="0" name="Picture 21" descr="C:\Users\sameer\Desktop\Sameer\marginally stable.jpg"/>
+                    <pic:cNvPicPr>
+                      <a:picLocks noChangeAspect="1" noChangeArrowheads="1"/>
+                    </pic:cNvPicPr>
+                  </pic:nvPicPr>
+                  <pic:blipFill>
+                    <a:blip r:embed="rId40"/>
+                    <a:srcRect/>
+                    <a:stretch>
+                      <a:fillRect/>
+                    </a:stretch>
+                  </pic:blipFill>
+                  <pic:spPr bwMode="auto">
+                    <a:xfrm>
+                      <a:off x="0" y="0"/>
+                      <a:ext cx="5732145" cy="3316735"/>
+                    </a:xfrm>
+                    <a:prstGeom prst="rect">
+                      <a:avLst/>
+                    </a:prstGeom>
+                    <a:noFill/>
+                    <a:ln w="9525">
+                      <a:noFill/>
+                      <a:miter lim="800000"/>
+                      <a:headEnd/>
+                      <a:tailEnd/>
+                    </a:ln>
+                  </pic:spPr>
+                </pic:pic>
+              </a:graphicData>
+            </a:graphic>
+          </wp:inline>
+        </w:drawing>
+      </w:r>
+    </w:p>
+    <w:p>
+      <w:pPr>
         <w:rPr>
           <w:b/>
         </w:rPr>
-        <w:t xml:space="preserve">  </w:t>
-      </w:r>
-    </w:p>
-    <w:p>
-      <w:r>
-        <w:t>For controller design, I have made use of PID controller, which takes error (G</w:t>
-      </w:r>
-      <w:r>
-        <w:rPr>
+      </w:pPr>
+      <w:r>
+        <w:rPr>
+          <w:b/>
+        </w:rPr>
+        <w:t>fig4: Bode plot and root locus plot for the linearized bergman model. The plot shown above is for the K</w:t>
+      </w:r>
+      <w:r>
+        <w:rPr>
+          <w:b/>
           <w:vertAlign w:val="subscript"/>
         </w:rPr>
-        <w:t>set</w:t>
-      </w:r>
-      <w:r>
-        <w:t xml:space="preserve"> - G</w:t>
-      </w:r>
-      <w:r>
-        <w:rPr>
-          <w:vertAlign w:val="subscript"/>
-        </w:rPr>
-        <w:t>measured</w:t>
-      </w:r>
-      <w:r>
-        <w:t>) as input and outputs the insulin to be injected into the body</w:t>
-      </w:r>
-      <w:r>
-        <w:t xml:space="preserve"> denoted by U(t) in the modified Bergman model</w:t>
-      </w:r>
-      <w:r>
-        <w:t>.</w:t>
-      </w:r>
-      <w:r>
-        <w:t xml:space="preserve"> For the tuning of the controller I have made use of Matlab. </w:t>
+        <w:t>value</w:t>
+      </w:r>
+      <w:r>
+        <w:rPr>
+          <w:b/>
+        </w:rPr>
+        <w:t xml:space="preserve"> 0.0176, as we can infer from the open loop bode plot, the closed loop is marginally stable for the given value of K.</w:t>
+      </w:r>
+    </w:p>
+    <w:p>
+      <w:r>
+        <w:lastRenderedPageBreak/>
+        <w:t xml:space="preserve">As we can see, opting for a proportional controller with the value of K &lt; 0.0176 will lead to a stable system but there might be </w:t>
+      </w:r>
+      <w:r>
+        <w:t xml:space="preserve">a </w:t>
+      </w:r>
+      <w:r>
+        <w:t>problem regarding the steady state error</w:t>
+      </w:r>
+      <w:r>
+        <w:t>, settling time and also we won’t like our system to have oscillatory behavior, to accommodate for these requirement as stated earlier we have made use of PID controller.</w:t>
+      </w:r>
+    </w:p>
+    <w:p>
+      <w:r>
+        <w:t>For tuning of PID we have made use of SISO control toolbox of MATLAB as well as the PID tuning tool box. Using the SISO toolbox helps you clearly understand how the root locus changes in real time by moving the controller/compensator poles and zeros.</w:t>
+      </w:r>
+    </w:p>
+    <w:p>
+      <w:r>
+        <w:t>After tuning</w:t>
+      </w:r>
+      <w:r>
+        <w:t xml:space="preserve"> using the matlab PID tuning toolbox</w:t>
+      </w:r>
+      <w:r>
+        <w:t xml:space="preserve"> we obtain the </w:t>
+      </w:r>
+      <w:r>
+        <w:t xml:space="preserve">controller transfer function - </w:t>
+      </w:r>
+      <w:r>
+        <w:t xml:space="preserve">      </w:t>
+      </w:r>
+    </w:p>
+    <w:p>
+      <w:pPr>
+        <w:rPr>
+          <w:b/>
+          <w:sz w:val="32"/>
+        </w:rPr>
+      </w:pPr>
+      <w:r>
+        <w:rPr>
+          <w:b/>
+          <w:position w:val="-20"/>
+          <w:sz w:val="32"/>
+        </w:rPr>
+        <w:object w:dxaOrig="2680" w:dyaOrig="520">
+          <v:shape id="_x0000_i1038" type="#_x0000_t75" style="width:133.8pt;height:25.8pt" o:ole="">
+            <v:imagedata r:id="rId41" o:title=""/>
+          </v:shape>
+          <o:OLEObject Type="Embed" ProgID="Equation.DSMT4" ShapeID="_x0000_i1038" DrawAspect="Content" ObjectID="_1573842576" r:id="rId42"/>
+        </w:object>
+      </w:r>
+    </w:p>
+    <w:p>
+      <w:r>
+        <w:t>And after applying the controller, we obtained the bode and root locus plot as shown below –</w:t>
+      </w:r>
+    </w:p>
+    <w:p>
+      <w:r>
+        <w:pict>
+          <v:shape id="_x0000_i1039" type="#_x0000_t75" style="width:498.65pt;height:306.25pt">
+            <v:imagedata r:id="rId43" o:title="Tuned_PID_plot"/>
+          </v:shape>
+        </w:pict>
       </w:r>
       <w:r>
         <w:t xml:space="preserve"> </w:t>
       </w:r>
+    </w:p>
+    <w:p>
+      <w:pPr>
+        <w:rPr>
+          <w:b/>
+          <w:sz w:val="32"/>
+        </w:rPr>
+      </w:pPr>
     </w:p>
     <w:p>
       <w:pPr>
@@ -11278,7 +11573,7 @@
                     </pic:cNvPicPr>
                   </pic:nvPicPr>
                   <pic:blipFill>
-                    <a:blip r:embed="rId32"/>
+                    <a:blip r:embed="rId44"/>
                     <a:srcRect/>
                     <a:stretch>
                       <a:fillRect/>
@@ -11518,7 +11813,7 @@
                     </pic:cNvPicPr>
                   </pic:nvPicPr>
                   <pic:blipFill>
-                    <a:blip r:embed="rId33"/>
+                    <a:blip r:embed="rId45"/>
                     <a:srcRect/>
                     <a:stretch>
                       <a:fillRect/>
@@ -11639,7 +11934,7 @@
                     </pic:cNvPicPr>
                   </pic:nvPicPr>
                   <pic:blipFill>
-                    <a:blip r:embed="rId34"/>
+                    <a:blip r:embed="rId46"/>
                     <a:srcRect/>
                     <a:stretch>
                       <a:fillRect/>
@@ -11735,7 +12030,7 @@
                     </pic:cNvPicPr>
                   </pic:nvPicPr>
                   <pic:blipFill>
-                    <a:blip r:embed="rId35"/>
+                    <a:blip r:embed="rId47"/>
                     <a:srcRect/>
                     <a:stretch>
                       <a:fillRect/>
@@ -11890,7 +12185,7 @@
                     </pic:cNvPicPr>
                   </pic:nvPicPr>
                   <pic:blipFill>
-                    <a:blip r:embed="rId36"/>
+                    <a:blip r:embed="rId48"/>
                     <a:srcRect/>
                     <a:stretch>
                       <a:fillRect/>
@@ -12001,7 +12296,7 @@
                     </pic:cNvPicPr>
                   </pic:nvPicPr>
                   <pic:blipFill>
-                    <a:blip r:embed="rId37"/>
+                    <a:blip r:embed="rId49"/>
                     <a:srcRect/>
                     <a:stretch>
                       <a:fillRect/>
@@ -12959,7 +13254,7 @@
 </file>
 
 <file path=customXml/itemProps1.xml><?xml version="1.0" encoding="utf-8"?>
-<ds:datastoreItem xmlns:ds="http://schemas.openxmlformats.org/officeDocument/2006/customXml" ds:itemID="{3D79D5C0-16A2-4B18-BBA7-69659008ACC6}">
+<ds:datastoreItem xmlns:ds="http://schemas.openxmlformats.org/officeDocument/2006/customXml" ds:itemID="{A6AF7592-0A21-49DF-BD99-3FD5020AC595}">
   <ds:schemaRefs>
     <ds:schemaRef ds:uri="http://schemas.openxmlformats.org/officeDocument/2006/bibliography"/>
   </ds:schemaRefs>

</xml_diff>